<commit_message>
Update EXERCICE 2 Méthode Merise Complète.docx
</commit_message>
<xml_diff>
--- a/DOSSIER_06_BASE_DE_DONNEES/FRANCK Exercices MCD/Exercice 2/EXERCICE 2 Méthode Merise Complète.docx
+++ b/DOSSIER_06_BASE_DE_DONNEES/FRANCK Exercices MCD/Exercice 2/EXERCICE 2 Méthode Merise Complète.docx
@@ -131,9 +131,13 @@
             <w:tcW w:w="1454" w:type="dxa"/>
           </w:tcPr>
           <w:p>
+            <w:proofErr w:type="spellStart"/>
+            <w:proofErr w:type="gramStart"/>
             <w:r>
               <w:t>codefour</w:t>
             </w:r>
+            <w:proofErr w:type="spellEnd"/>
+            <w:proofErr w:type="gramEnd"/>
           </w:p>
         </w:tc>
         <w:tc>
@@ -180,12 +184,14 @@
             <w:tcW w:w="1454" w:type="dxa"/>
           </w:tcPr>
           <w:p>
+            <w:proofErr w:type="spellStart"/>
             <w:r>
               <w:t>R</w:t>
             </w:r>
             <w:r>
               <w:t>uefour</w:t>
             </w:r>
+            <w:proofErr w:type="spellEnd"/>
           </w:p>
         </w:tc>
         <w:tc>
@@ -229,12 +235,16 @@
             <w:tcW w:w="1454" w:type="dxa"/>
           </w:tcPr>
           <w:p>
+            <w:proofErr w:type="spellStart"/>
+            <w:proofErr w:type="gramStart"/>
             <w:r>
               <w:t>v</w:t>
             </w:r>
             <w:r>
               <w:t>illefour</w:t>
             </w:r>
+            <w:proofErr w:type="spellEnd"/>
+            <w:proofErr w:type="gramEnd"/>
           </w:p>
         </w:tc>
         <w:tc>
@@ -278,9 +288,13 @@
             <w:tcW w:w="1454" w:type="dxa"/>
           </w:tcPr>
           <w:p>
+            <w:proofErr w:type="spellStart"/>
+            <w:proofErr w:type="gramStart"/>
             <w:r>
               <w:t>nomfour</w:t>
             </w:r>
+            <w:proofErr w:type="spellEnd"/>
+            <w:proofErr w:type="gramEnd"/>
           </w:p>
         </w:tc>
         <w:tc>
@@ -324,12 +338,14 @@
             <w:tcW w:w="1454" w:type="dxa"/>
           </w:tcPr>
           <w:p>
+            <w:proofErr w:type="spellStart"/>
             <w:r>
               <w:t>C</w:t>
             </w:r>
             <w:r>
               <w:t>pfour</w:t>
             </w:r>
+            <w:proofErr w:type="spellEnd"/>
           </w:p>
         </w:tc>
         <w:tc>
@@ -373,12 +389,14 @@
             <w:tcW w:w="1454" w:type="dxa"/>
           </w:tcPr>
           <w:p>
+            <w:proofErr w:type="spellStart"/>
             <w:r>
               <w:t>T</w:t>
             </w:r>
             <w:r>
               <w:t>elfour</w:t>
             </w:r>
+            <w:proofErr w:type="spellEnd"/>
           </w:p>
         </w:tc>
         <w:tc>
@@ -422,12 +440,14 @@
             <w:tcW w:w="1454" w:type="dxa"/>
           </w:tcPr>
           <w:p>
+            <w:proofErr w:type="spellStart"/>
             <w:r>
               <w:t>P</w:t>
             </w:r>
             <w:r>
               <w:t>ufour</w:t>
             </w:r>
+            <w:proofErr w:type="spellEnd"/>
           </w:p>
         </w:tc>
         <w:tc>
@@ -474,9 +494,13 @@
             <w:tcW w:w="1454" w:type="dxa"/>
           </w:tcPr>
           <w:p>
+            <w:proofErr w:type="spellStart"/>
+            <w:proofErr w:type="gramStart"/>
             <w:r>
               <w:t>numcomm</w:t>
             </w:r>
+            <w:proofErr w:type="spellEnd"/>
+            <w:proofErr w:type="gramEnd"/>
           </w:p>
         </w:tc>
         <w:tc>
@@ -523,9 +547,13 @@
             <w:tcW w:w="1454" w:type="dxa"/>
           </w:tcPr>
           <w:p>
+            <w:proofErr w:type="spellStart"/>
+            <w:proofErr w:type="gramStart"/>
             <w:r>
               <w:t>condcomm</w:t>
             </w:r>
+            <w:proofErr w:type="spellEnd"/>
+            <w:proofErr w:type="gramEnd"/>
           </w:p>
         </w:tc>
         <w:tc>
@@ -569,9 +597,13 @@
             <w:tcW w:w="1454" w:type="dxa"/>
           </w:tcPr>
           <w:p>
+            <w:proofErr w:type="spellStart"/>
+            <w:proofErr w:type="gramStart"/>
             <w:r>
               <w:t>coorcomm</w:t>
             </w:r>
+            <w:proofErr w:type="spellEnd"/>
+            <w:proofErr w:type="gramEnd"/>
           </w:p>
         </w:tc>
         <w:tc>
@@ -615,9 +647,13 @@
             <w:tcW w:w="1454" w:type="dxa"/>
           </w:tcPr>
           <w:p>
+            <w:proofErr w:type="spellStart"/>
+            <w:proofErr w:type="gramStart"/>
             <w:r>
               <w:t>dtecomm</w:t>
             </w:r>
+            <w:proofErr w:type="spellEnd"/>
+            <w:proofErr w:type="gramEnd"/>
           </w:p>
         </w:tc>
         <w:tc>
@@ -661,6 +697,7 @@
             <w:tcW w:w="1454" w:type="dxa"/>
           </w:tcPr>
           <w:p>
+            <w:proofErr w:type="spellStart"/>
             <w:r>
               <w:t>D</w:t>
             </w:r>
@@ -670,6 +707,7 @@
             <w:r>
               <w:t>rp</w:t>
             </w:r>
+            <w:proofErr w:type="spellEnd"/>
           </w:p>
         </w:tc>
         <w:tc>
@@ -713,9 +751,13 @@
             <w:tcW w:w="1454" w:type="dxa"/>
           </w:tcPr>
           <w:p>
+            <w:proofErr w:type="spellStart"/>
+            <w:proofErr w:type="gramStart"/>
             <w:r>
               <w:t>qtecomm</w:t>
             </w:r>
+            <w:proofErr w:type="spellEnd"/>
+            <w:proofErr w:type="gramEnd"/>
           </w:p>
         </w:tc>
         <w:tc>
@@ -759,6 +801,7 @@
             <w:tcW w:w="1454" w:type="dxa"/>
           </w:tcPr>
           <w:p>
+            <w:proofErr w:type="spellStart"/>
             <w:r>
               <w:t>P</w:t>
             </w:r>
@@ -768,6 +811,7 @@
             <w:r>
               <w:t>comm</w:t>
             </w:r>
+            <w:proofErr w:type="spellEnd"/>
           </w:p>
         </w:tc>
         <w:tc>
@@ -817,9 +861,13 @@
             <w:tcW w:w="1454" w:type="dxa"/>
           </w:tcPr>
           <w:p>
+            <w:proofErr w:type="spellStart"/>
+            <w:proofErr w:type="gramStart"/>
             <w:r>
               <w:t>codeprod</w:t>
             </w:r>
+            <w:proofErr w:type="spellEnd"/>
+            <w:proofErr w:type="gramEnd"/>
           </w:p>
         </w:tc>
         <w:tc>
@@ -866,9 +914,13 @@
             <w:tcW w:w="1454" w:type="dxa"/>
           </w:tcPr>
           <w:p>
+            <w:proofErr w:type="spellStart"/>
+            <w:proofErr w:type="gramStart"/>
             <w:r>
               <w:t>libprod</w:t>
             </w:r>
+            <w:proofErr w:type="spellEnd"/>
+            <w:proofErr w:type="gramEnd"/>
           </w:p>
         </w:tc>
         <w:tc>
@@ -912,12 +964,14 @@
             <w:tcW w:w="1454" w:type="dxa"/>
           </w:tcPr>
           <w:p>
+            <w:proofErr w:type="spellStart"/>
             <w:r>
               <w:t>P</w:t>
             </w:r>
             <w:r>
               <w:t>uvente</w:t>
             </w:r>
+            <w:proofErr w:type="spellEnd"/>
           </w:p>
         </w:tc>
         <w:tc>
@@ -961,9 +1015,13 @@
             <w:tcW w:w="1454" w:type="dxa"/>
           </w:tcPr>
           <w:p>
+            <w:proofErr w:type="spellStart"/>
+            <w:proofErr w:type="gramStart"/>
             <w:r>
               <w:t>qtestock</w:t>
             </w:r>
+            <w:proofErr w:type="spellEnd"/>
+            <w:proofErr w:type="gramEnd"/>
           </w:p>
         </w:tc>
         <w:tc>
@@ -1182,26 +1240,66 @@
       </w:r>
     </w:p>
     <w:p>
-      <w:r>
-        <w:t xml:space="preserve">Codefour </w:t>
+      <w:proofErr w:type="spellStart"/>
+      <w:r>
+        <w:t>Codefour</w:t>
+      </w:r>
+      <w:proofErr w:type="spellEnd"/>
+      <w:r>
+        <w:t xml:space="preserve"> </w:t>
       </w:r>
       <w:r>
         <w:sym w:font="Wingdings" w:char="F0E0"/>
       </w:r>
       <w:r>
-        <w:t xml:space="preserve"> ruefour, villefour, </w:t>
-      </w:r>
-      <w:r>
-        <w:t>nomfour, cpfour</w:t>
-      </w:r>
-      <w:r>
-        <w:t>, telfour</w:t>
-      </w:r>
+        <w:t xml:space="preserve"> </w:t>
+      </w:r>
+      <w:proofErr w:type="spellStart"/>
+      <w:r>
+        <w:t>ruefour</w:t>
+      </w:r>
+      <w:proofErr w:type="spellEnd"/>
+      <w:r>
+        <w:t xml:space="preserve">, </w:t>
+      </w:r>
+      <w:proofErr w:type="spellStart"/>
+      <w:r>
+        <w:t>villefour</w:t>
+      </w:r>
+      <w:proofErr w:type="spellEnd"/>
+      <w:r>
+        <w:t xml:space="preserve">, </w:t>
+      </w:r>
+      <w:proofErr w:type="spellStart"/>
+      <w:r>
+        <w:t>nomfour</w:t>
+      </w:r>
+      <w:proofErr w:type="spellEnd"/>
+      <w:r>
+        <w:t xml:space="preserve">, </w:t>
+      </w:r>
+      <w:proofErr w:type="spellStart"/>
+      <w:r>
+        <w:t>cpfour</w:t>
+      </w:r>
+      <w:proofErr w:type="spellEnd"/>
+      <w:r>
+        <w:t xml:space="preserve">, </w:t>
+      </w:r>
+      <w:proofErr w:type="spellStart"/>
+      <w:r>
+        <w:t>telfour</w:t>
+      </w:r>
+      <w:proofErr w:type="spellEnd"/>
     </w:p>
     <w:p>
+      <w:proofErr w:type="spellStart"/>
+      <w:proofErr w:type="gramStart"/>
       <w:r>
         <w:t>numcomm</w:t>
       </w:r>
+      <w:proofErr w:type="spellEnd"/>
+      <w:proofErr w:type="gramEnd"/>
       <w:r>
         <w:t xml:space="preserve"> </w:t>
       </w:r>
@@ -1211,32 +1309,77 @@
       <w:r>
         <w:t xml:space="preserve"> </w:t>
       </w:r>
-      <w:r>
-        <w:t>condcomm, coorcomm, dtecomm</w:t>
-      </w:r>
-      <w:r>
-        <w:t>, dtelivp</w:t>
-      </w:r>
+      <w:proofErr w:type="spellStart"/>
+      <w:r>
+        <w:t>condcomm</w:t>
+      </w:r>
+      <w:proofErr w:type="spellEnd"/>
+      <w:r>
+        <w:t xml:space="preserve">, </w:t>
+      </w:r>
+      <w:proofErr w:type="spellStart"/>
+      <w:r>
+        <w:t>coorcomm</w:t>
+      </w:r>
+      <w:proofErr w:type="spellEnd"/>
+      <w:r>
+        <w:t xml:space="preserve">, </w:t>
+      </w:r>
+      <w:proofErr w:type="spellStart"/>
+      <w:r>
+        <w:t>dtecomm</w:t>
+      </w:r>
+      <w:proofErr w:type="spellEnd"/>
+      <w:r>
+        <w:t xml:space="preserve">, </w:t>
+      </w:r>
+      <w:proofErr w:type="spellStart"/>
+      <w:r>
+        <w:t>dtelivp</w:t>
+      </w:r>
+      <w:proofErr w:type="spellEnd"/>
     </w:p>
     <w:p>
+      <w:proofErr w:type="spellStart"/>
+      <w:proofErr w:type="gramStart"/>
       <w:r>
         <w:t>code</w:t>
       </w:r>
       <w:r>
-        <w:t xml:space="preserve">prod </w:t>
+        <w:t>prod</w:t>
+      </w:r>
+      <w:proofErr w:type="spellEnd"/>
+      <w:proofErr w:type="gramEnd"/>
+      <w:r>
+        <w:t xml:space="preserve"> </w:t>
       </w:r>
       <w:r>
         <w:sym w:font="Wingdings" w:char="F0E0"/>
       </w:r>
       <w:r>
-        <w:t xml:space="preserve"> libprod, </w:t>
-      </w:r>
+        <w:t xml:space="preserve"> </w:t>
+      </w:r>
+      <w:proofErr w:type="spellStart"/>
+      <w:r>
+        <w:t>libprod</w:t>
+      </w:r>
+      <w:proofErr w:type="spellEnd"/>
+      <w:r>
+        <w:t xml:space="preserve">, </w:t>
+      </w:r>
+      <w:proofErr w:type="spellStart"/>
       <w:r>
         <w:t>puvente</w:t>
       </w:r>
-      <w:r>
-        <w:t>, qtestock</w:t>
-      </w:r>
+      <w:proofErr w:type="spellEnd"/>
+      <w:r>
+        <w:t xml:space="preserve">, </w:t>
+      </w:r>
+      <w:proofErr w:type="spellStart"/>
+      <w:r>
+        <w:t>qtestock</w:t>
+      </w:r>
+      <w:proofErr w:type="spellEnd"/>
     </w:p>
     <w:p>
       <w:pPr>
@@ -1256,8 +1399,23 @@
       </w:r>
     </w:p>
     <w:p>
-      <w:r>
-        <w:t xml:space="preserve">numcomm, codeprod </w:t>
+      <w:proofErr w:type="spellStart"/>
+      <w:proofErr w:type="gramStart"/>
+      <w:r>
+        <w:t>numcomm</w:t>
+      </w:r>
+      <w:proofErr w:type="spellEnd"/>
+      <w:proofErr w:type="gramEnd"/>
+      <w:r>
+        <w:t xml:space="preserve">, </w:t>
+      </w:r>
+      <w:proofErr w:type="spellStart"/>
+      <w:r>
+        <w:t>codeprod</w:t>
+      </w:r>
+      <w:proofErr w:type="spellEnd"/>
+      <w:r>
+        <w:t xml:space="preserve"> </w:t>
       </w:r>
       <w:r>
         <w:sym w:font="Wingdings" w:char="F0E0"/>
@@ -1265,33 +1423,85 @@
       <w:r>
         <w:t xml:space="preserve"> </w:t>
       </w:r>
-      <w:r>
-        <w:t>qtecomm, pucomm</w:t>
-      </w:r>
+      <w:proofErr w:type="spellStart"/>
+      <w:r>
+        <w:t>qtecomm</w:t>
+      </w:r>
+      <w:proofErr w:type="spellEnd"/>
+      <w:r>
+        <w:t xml:space="preserve">, </w:t>
+      </w:r>
+      <w:proofErr w:type="spellStart"/>
+      <w:r>
+        <w:t>pucomm</w:t>
+      </w:r>
+      <w:proofErr w:type="spellEnd"/>
     </w:p>
     <w:p>
-      <w:r>
-        <w:t xml:space="preserve">codeprod, </w:t>
-      </w:r>
-      <w:r>
-        <w:t xml:space="preserve">codefour </w:t>
+      <w:proofErr w:type="spellStart"/>
+      <w:proofErr w:type="gramStart"/>
+      <w:r>
+        <w:t>codeprod</w:t>
+      </w:r>
+      <w:proofErr w:type="spellEnd"/>
+      <w:proofErr w:type="gramEnd"/>
+      <w:r>
+        <w:t xml:space="preserve">, </w:t>
+      </w:r>
+      <w:proofErr w:type="spellStart"/>
+      <w:r>
+        <w:t>codefour</w:t>
+      </w:r>
+      <w:proofErr w:type="spellEnd"/>
+      <w:r>
+        <w:t xml:space="preserve"> </w:t>
       </w:r>
       <w:r>
         <w:sym w:font="Wingdings" w:char="F0E0"/>
       </w:r>
       <w:r>
-        <w:t xml:space="preserve"> pufour</w:t>
-      </w:r>
+        <w:t xml:space="preserve"> </w:t>
+      </w:r>
+      <w:proofErr w:type="spellStart"/>
+      <w:r>
+        <w:t>pufour</w:t>
+      </w:r>
+      <w:proofErr w:type="spellEnd"/>
     </w:p>
     <w:p/>
-    <w:p/>
+    <w:p>
+      <w:pPr>
+        <w:rPr>
+          <w:color w:val="365F91" w:themeColor="accent1" w:themeShade="BF"/>
+          <w:sz w:val="36"/>
+          <w:szCs w:val="36"/>
+          <w:u w:val="single"/>
+        </w:rPr>
+      </w:pPr>
+      <w:r>
+        <w:rPr>
+          <w:color w:val="365F91" w:themeColor="accent1" w:themeShade="BF"/>
+          <w:sz w:val="36"/>
+          <w:szCs w:val="36"/>
+          <w:u w:val="single"/>
+        </w:rPr>
+        <w:t>MODELE CONCEPTUEL DES DONNEES :</w:t>
+      </w:r>
+    </w:p>
+    <w:p>
+      <w:pPr>
+        <w:rPr>
+          <w:noProof/>
+        </w:rPr>
+      </w:pPr>
+    </w:p>
     <w:p>
       <w:r>
         <w:rPr>
           <w:noProof/>
         </w:rPr>
         <w:drawing>
-          <wp:inline distT="0" distB="0" distL="0" distR="0" wp14:anchorId="4F901526" wp14:editId="1FD2A192">
+          <wp:inline distT="0" distB="0" distL="0" distR="0" wp14:anchorId="268B11A4" wp14:editId="503B1FBF">
             <wp:extent cx="6645910" cy="3276600"/>
             <wp:effectExtent l="0" t="0" r="2540" b="0"/>
             <wp:docPr id="1" name="Image 1"/>

</xml_diff>